<commit_message>
Update repository with latest local version
</commit_message>
<xml_diff>
--- a/backend/documents/Carta-ING-Con-Firma.docx
+++ b/backend/documents/Carta-ING-Con-Firma.docx
@@ -130,7 +130,7 @@
           <w:rFonts w:ascii="Helvetica LT Std Light" w:hAnsi="Helvetica LT Std Light" w:cs="Arial"/>
           <w:color w:val="505A55"/>
         </w:rPr>
-        <w:t xml:space="preserve">{{ </w:t>
+        <w:t>{</w:t>
       </w:r>
       <w:proofErr w:type="spellStart"/>
       <w:r>
@@ -146,7 +146,7 @@
           <w:rFonts w:ascii="Helvetica LT Std Light" w:hAnsi="Helvetica LT Std Light" w:cs="Arial"/>
           <w:color w:val="505A55"/>
         </w:rPr>
-        <w:t xml:space="preserve"> }}</w:t>
+        <w:t>}</w:t>
       </w:r>
       <w:r>
         <w:rPr>
@@ -169,7 +169,14 @@
           <w:rFonts w:ascii="Helvetica LT Std Light" w:hAnsi="Helvetica LT Std Light" w:cs="Arial"/>
           <w:color w:val="505A55"/>
         </w:rPr>
-        <w:t>{{ mes }}</w:t>
+        <w:t>{mes}</w:t>
+      </w:r>
+      <w:r>
+        <w:rPr>
+          <w:rFonts w:ascii="Helvetica LT Std Light" w:hAnsi="Helvetica LT Std Light" w:cs="Arial"/>
+          <w:color w:val="505A55"/>
+        </w:rPr>
+        <w:t xml:space="preserve"> </w:t>
       </w:r>
       <w:permEnd w:id="1954564303"/>
       <w:r>
@@ -185,7 +192,7 @@
           <w:rFonts w:ascii="Helvetica LT Std Light" w:hAnsi="Helvetica LT Std Light" w:cs="Arial"/>
           <w:color w:val="505A55"/>
         </w:rPr>
-        <w:t>{{ año }}</w:t>
+        <w:t>{año}</w:t>
       </w:r>
       <w:permEnd w:id="2036623129"/>
     </w:p>
@@ -439,16 +446,16 @@
           <w:color w:val="505A55"/>
           <w:sz w:val="20"/>
         </w:rPr>
-        <w:t>EN {{ carrera }} AREÁ</w:t>
-      </w:r>
-      <w:r>
-        <w:rPr>
-          <w:rFonts w:ascii="Helvetica LT Std Light" w:hAnsi="Helvetica LT Std Light" w:cs="Arial"/>
-          <w:color w:val="505A55"/>
-          <w:sz w:val="20"/>
-          <w:lang w:val="en-US"/>
-        </w:rPr>
-        <w:t xml:space="preserve"> {{ area }} que </w:t>
+        <w:t>EN {carrera} AREÁ</w:t>
+      </w:r>
+      <w:r>
+        <w:rPr>
+          <w:rFonts w:ascii="Helvetica LT Std Light" w:hAnsi="Helvetica LT Std Light" w:cs="Arial"/>
+          <w:color w:val="505A55"/>
+          <w:sz w:val="20"/>
+          <w:lang w:val="en-US"/>
+        </w:rPr>
+        <w:t xml:space="preserve"> {area} que </w:t>
       </w:r>
       <w:proofErr w:type="spellStart"/>
       <w:r>
@@ -699,6 +706,15 @@
           <w:lang w:val="en-US"/>
         </w:rPr>
       </w:pPr>
+      <w:r>
+        <w:rPr>
+          <w:rFonts w:ascii="Helvetica LT Std Light" w:hAnsi="Helvetica LT Std Light" w:cs="Arial"/>
+          <w:color w:val="505A55"/>
+          <w:sz w:val="20"/>
+          <w:lang w:val="en-US"/>
+        </w:rPr>
+        <w:t>Nombre: {</w:t>
+      </w:r>
       <w:proofErr w:type="spellStart"/>
       <w:r>
         <w:rPr>
@@ -707,7 +723,7 @@
           <w:sz w:val="20"/>
           <w:lang w:val="en-US"/>
         </w:rPr>
-        <w:t>Nombre</w:t>
+        <w:t>nombreCompleto</w:t>
       </w:r>
       <w:proofErr w:type="spellEnd"/>
       <w:r>
@@ -717,38 +733,7 @@
           <w:sz w:val="20"/>
           <w:lang w:val="en-US"/>
         </w:rPr>
-        <w:t xml:space="preserve">: </w:t>
-      </w:r>
-      <w:proofErr w:type="gramStart"/>
-      <w:r>
-        <w:rPr>
-          <w:rFonts w:ascii="Helvetica LT Std Light" w:hAnsi="Helvetica LT Std Light" w:cs="Arial"/>
-          <w:color w:val="505A55"/>
-          <w:sz w:val="20"/>
-          <w:lang w:val="en-US"/>
-        </w:rPr>
-        <w:t xml:space="preserve">{{ </w:t>
-      </w:r>
-      <w:proofErr w:type="spellStart"/>
-      <w:r>
-        <w:rPr>
-          <w:rFonts w:ascii="Helvetica LT Std Light" w:hAnsi="Helvetica LT Std Light" w:cs="Arial"/>
-          <w:color w:val="505A55"/>
-          <w:sz w:val="20"/>
-          <w:lang w:val="en-US"/>
-        </w:rPr>
-        <w:t>nombreCompleto</w:t>
-      </w:r>
-      <w:proofErr w:type="spellEnd"/>
-      <w:proofErr w:type="gramEnd"/>
-      <w:r>
-        <w:rPr>
-          <w:rFonts w:ascii="Helvetica LT Std Light" w:hAnsi="Helvetica LT Std Light" w:cs="Arial"/>
-          <w:color w:val="505A55"/>
-          <w:sz w:val="20"/>
-          <w:lang w:val="en-US"/>
-        </w:rPr>
-        <w:t xml:space="preserve"> }}</w:t>
+        <w:t>}</w:t>
       </w:r>
     </w:p>
     <w:p>
@@ -791,17 +776,7 @@
           <w:sz w:val="20"/>
           <w:lang w:val="en-US"/>
         </w:rPr>
-        <w:t xml:space="preserve">EN </w:t>
-      </w:r>
-      <w:proofErr w:type="gramStart"/>
-      <w:r>
-        <w:rPr>
-          <w:rFonts w:ascii="Helvetica LT Std Light" w:hAnsi="Helvetica LT Std Light" w:cs="Arial"/>
-          <w:color w:val="505A55"/>
-          <w:sz w:val="20"/>
-          <w:lang w:val="en-US"/>
-        </w:rPr>
-        <w:t xml:space="preserve">{{ </w:t>
+        <w:t>EN {</w:t>
       </w:r>
       <w:proofErr w:type="spellStart"/>
       <w:r>
@@ -814,15 +789,14 @@
         <w:t>carrera</w:t>
       </w:r>
       <w:proofErr w:type="spellEnd"/>
-      <w:proofErr w:type="gramEnd"/>
-      <w:r>
-        <w:rPr>
-          <w:rFonts w:ascii="Helvetica LT Std Light" w:hAnsi="Helvetica LT Std Light" w:cs="Arial"/>
-          <w:color w:val="505A55"/>
-          <w:sz w:val="20"/>
-          <w:lang w:val="en-US"/>
-        </w:rPr>
-        <w:t xml:space="preserve"> }}</w:t>
+      <w:r>
+        <w:rPr>
+          <w:rFonts w:ascii="Helvetica LT Std Light" w:hAnsi="Helvetica LT Std Light" w:cs="Arial"/>
+          <w:color w:val="505A55"/>
+          <w:sz w:val="20"/>
+          <w:lang w:val="en-US"/>
+        </w:rPr>
+        <w:t>}</w:t>
       </w:r>
     </w:p>
     <w:p>
@@ -859,17 +833,7 @@
           <w:sz w:val="20"/>
           <w:lang w:val="en-US"/>
         </w:rPr>
-        <w:t xml:space="preserve"> de Seguro Social: </w:t>
-      </w:r>
-      <w:proofErr w:type="gramStart"/>
-      <w:r>
-        <w:rPr>
-          <w:rFonts w:ascii="Helvetica LT Std Light" w:hAnsi="Helvetica LT Std Light" w:cs="Arial"/>
-          <w:color w:val="505A55"/>
-          <w:sz w:val="20"/>
-          <w:lang w:val="en-US"/>
-        </w:rPr>
-        <w:t xml:space="preserve">{{ </w:t>
+        <w:t xml:space="preserve"> de Seguro Social: {</w:t>
       </w:r>
       <w:proofErr w:type="spellStart"/>
       <w:r>
@@ -882,15 +846,14 @@
         <w:t>nss</w:t>
       </w:r>
       <w:proofErr w:type="spellEnd"/>
-      <w:proofErr w:type="gramEnd"/>
-      <w:r>
-        <w:rPr>
-          <w:rFonts w:ascii="Helvetica LT Std Light" w:hAnsi="Helvetica LT Std Light" w:cs="Arial"/>
-          <w:color w:val="505A55"/>
-          <w:sz w:val="20"/>
-          <w:lang w:val="en-US"/>
-        </w:rPr>
-        <w:t xml:space="preserve"> }}</w:t>
+      <w:r>
+        <w:rPr>
+          <w:rFonts w:ascii="Helvetica LT Std Light" w:hAnsi="Helvetica LT Std Light" w:cs="Arial"/>
+          <w:color w:val="505A55"/>
+          <w:sz w:val="20"/>
+          <w:lang w:val="en-US"/>
+        </w:rPr>
+        <w:t>}</w:t>
       </w:r>
     </w:p>
     <w:p>
@@ -1292,6 +1255,7 @@
           </w:p>
         </w:tc>
       </w:tr>
+      <w:permStart w:id="1721124510" w:edGrp="everyone"/>
       <w:tr>
         <w:trPr>
           <w:jc w:val="center"/>
@@ -1314,7 +1278,6 @@
                 <w:bCs/>
               </w:rPr>
             </w:pPr>
-            <w:permStart w:id="1721124510" w:edGrp="everyone"/>
             <w:r>
               <w:rPr>
                 <w:rFonts w:ascii="Avenir Next LT Pro" w:hAnsi="Avenir Next LT Pro"/>
@@ -4249,6 +4212,19 @@
 </file>
 
 <file path=customXml/item1.xml><?xml version="1.0" encoding="utf-8"?>
+<?mso-contentType ?>
+<FormTemplates xmlns="http://schemas.microsoft.com/sharepoint/v3/contenttype/forms">
+  <Display>DocumentLibraryForm</Display>
+  <Edit>DocumentLibraryForm</Edit>
+  <New>DocumentLibraryForm</New>
+</FormTemplates>
+</file>
+
+<file path=customXml/item2.xml><?xml version="1.0" encoding="utf-8"?>
+<b:Sources xmlns:b="http://schemas.openxmlformats.org/officeDocument/2006/bibliography" xmlns="http://schemas.openxmlformats.org/officeDocument/2006/bibliography" SelectedStyle="\APASixthEditionOfficeOnline.xsl" StyleName="APA" Version="6"/>
+</file>
+
+<file path=customXml/item3.xml><?xml version="1.0" encoding="utf-8"?>
 <ct:contentTypeSchema xmlns:ct="http://schemas.microsoft.com/office/2006/metadata/contentType" xmlns:ma="http://schemas.microsoft.com/office/2006/metadata/properties/metaAttributes" ct:_="" ma:_="" ma:contentTypeName="Documento" ma:contentTypeID="0x010100C79EE0F989D6E9438F3B8CBB6D641431" ma:contentTypeVersion="3" ma:contentTypeDescription="Crear nuevo documento." ma:contentTypeScope="" ma:versionID="809c0e0b40d31d0d5e7dfddfd61af626">
   <xsd:schema xmlns:xsd="http://www.w3.org/2001/XMLSchema" xmlns:xs="http://www.w3.org/2001/XMLSchema" xmlns:p="http://schemas.microsoft.com/office/2006/metadata/properties" xmlns:ns2="cfd8dbac-a5b5-4b5e-ba14-cfd783b6198c" targetNamespace="http://schemas.microsoft.com/office/2006/metadata/properties" ma:root="true" ma:fieldsID="a21df10d8feb0171f61e01e093d8dd55" ns2:_="">
     <xsd:import namespace="cfd8dbac-a5b5-4b5e-ba14-cfd783b6198c"/>
@@ -4386,20 +4362,23 @@
 </ct:contentTypeSchema>
 </file>
 
-<file path=customXml/item2.xml><?xml version="1.0" encoding="utf-8"?>
-<b:Sources xmlns:b="http://schemas.openxmlformats.org/officeDocument/2006/bibliography" xmlns="http://schemas.openxmlformats.org/officeDocument/2006/bibliography" SelectedStyle="\APASixthEditionOfficeOnline.xsl" StyleName="APA" Version="6"/>
+<file path=customXml/itemProps1.xml><?xml version="1.0" encoding="utf-8"?>
+<ds:datastoreItem xmlns:ds="http://schemas.openxmlformats.org/officeDocument/2006/customXml" ds:itemID="{CA2C50E8-9993-4301-88A1-0374D87AA308}">
+  <ds:schemaRefs>
+    <ds:schemaRef ds:uri="http://schemas.microsoft.com/sharepoint/v3/contenttype/forms"/>
+  </ds:schemaRefs>
+</ds:datastoreItem>
 </file>
 
-<file path=customXml/item3.xml><?xml version="1.0" encoding="utf-8"?>
-<?mso-contentType ?>
-<FormTemplates xmlns="http://schemas.microsoft.com/sharepoint/v3/contenttype/forms">
-  <Display>DocumentLibraryForm</Display>
-  <Edit>DocumentLibraryForm</Edit>
-  <New>DocumentLibraryForm</New>
-</FormTemplates>
+<file path=customXml/itemProps2.xml><?xml version="1.0" encoding="utf-8"?>
+<ds:datastoreItem xmlns:ds="http://schemas.openxmlformats.org/officeDocument/2006/customXml" ds:itemID="{85D7096B-E114-4FF8-A83E-493ADFD6D86D}">
+  <ds:schemaRefs>
+    <ds:schemaRef ds:uri="http://schemas.openxmlformats.org/officeDocument/2006/bibliography"/>
+  </ds:schemaRefs>
+</ds:datastoreItem>
 </file>
 
-<file path=customXml/itemProps1.xml><?xml version="1.0" encoding="utf-8"?>
+<file path=customXml/itemProps3.xml><?xml version="1.0" encoding="utf-8"?>
 <ds:datastoreItem xmlns:ds="http://schemas.openxmlformats.org/officeDocument/2006/customXml" ds:itemID="{4034B109-175F-49A5-BFFB-20B2A0DDC459}">
   <ds:schemaRefs>
     <ds:schemaRef ds:uri="http://schemas.microsoft.com/office/2006/metadata/contentType"/>
@@ -4415,20 +4394,4 @@
     <ds:schemaRef ds:uri="http://schemas.microsoft.com/internal/obd"/>
   </ds:schemaRefs>
 </ds:datastoreItem>
-</file>
-
-<file path=customXml/itemProps2.xml><?xml version="1.0" encoding="utf-8"?>
-<ds:datastoreItem xmlns:ds="http://schemas.openxmlformats.org/officeDocument/2006/customXml" ds:itemID="{85D7096B-E114-4FF8-A83E-493ADFD6D86D}">
-  <ds:schemaRefs>
-    <ds:schemaRef ds:uri="http://schemas.openxmlformats.org/officeDocument/2006/bibliography"/>
-  </ds:schemaRefs>
-</ds:datastoreItem>
-</file>
-
-<file path=customXml/itemProps3.xml><?xml version="1.0" encoding="utf-8"?>
-<ds:datastoreItem xmlns:ds="http://schemas.openxmlformats.org/officeDocument/2006/customXml" ds:itemID="{CA2C50E8-9993-4301-88A1-0374D87AA308}">
-  <ds:schemaRefs>
-    <ds:schemaRef ds:uri="http://schemas.microsoft.com/sharepoint/v3/contenttype/forms"/>
-  </ds:schemaRefs>
-</ds:datastoreItem>
 </file>
</xml_diff>